<commit_message>
Quito Subway updated v 1.3
</commit_message>
<xml_diff>
--- a/01-Definition/01SystemDescription.docx
+++ b/01-Definition/01SystemDescription.docx
@@ -540,7 +540,16 @@
           <w:szCs w:val="24"/>
           <w:lang w:val="en-US"/>
         </w:rPr>
-        <w:t>In recent years, public transportation in the Metropolitan District of Quito has evidenced several social problems that have generated discomfort in users such as; abuse, harassment, theft, crime, discomfort, in addition to the state of health emergency precautions must be taken to avoid crowds and the spread of the virus. In public transportation, the travel experience is not positive and therefore a system should be implemented to help avoid these types of discomfort that occur daily in public transportation, since the purpose of this program / software is to e</w:t>
+        <w:t>Nowadays, the</w:t>
+      </w:r>
+      <w:r>
+        <w:rPr>
+          <w:rFonts w:ascii="Times New Roman" w:eastAsia="Times New Roman" w:hAnsi="Times New Roman" w:cs="Times New Roman"/>
+          <w:sz w:val="24"/>
+          <w:szCs w:val="24"/>
+          <w:lang w:val="en-US"/>
+        </w:rPr>
+        <w:t xml:space="preserve"> public transportation in the Metropolitan District of Quito has evidenced several social problems that have generated discomfort in users such as; abuse, harassment, theft, crime, discomfort, in addition to the state of health emergency precautions must be taken to avoid crowds and the spread of the virus. In public transportation, the travel experience is not positive and therefore a system should be implemented to help avoid these types of discomfort that occur daily in public transportation, since the purpose of this program / software is to e</w:t>
       </w:r>
       <w:r>
         <w:rPr>
@@ -818,6 +827,278 @@
         </w:rPr>
         <w:t>.</w:t>
       </w:r>
+    </w:p>
+    <w:p>
+      <w:pPr>
+        <w:spacing w:before="240" w:after="240"/>
+        <w:jc w:val="both"/>
+        <w:rPr>
+          <w:rFonts w:ascii="Times New Roman" w:eastAsia="Times New Roman" w:hAnsi="Times New Roman" w:cs="Times New Roman"/>
+          <w:b/>
+          <w:color w:val="121212"/>
+          <w:sz w:val="24"/>
+          <w:szCs w:val="24"/>
+          <w:highlight w:val="white"/>
+          <w:lang w:val="en-US"/>
+        </w:rPr>
+      </w:pPr>
+      <w:r>
+        <w:rPr>
+          <w:rFonts w:ascii="Times New Roman" w:eastAsia="Times New Roman" w:hAnsi="Times New Roman" w:cs="Times New Roman"/>
+          <w:b/>
+          <w:color w:val="121212"/>
+          <w:sz w:val="24"/>
+          <w:szCs w:val="24"/>
+          <w:highlight w:val="white"/>
+          <w:lang w:val="en-US"/>
+        </w:rPr>
+        <w:t>Background</w:t>
+      </w:r>
+    </w:p>
+    <w:p>
+      <w:pPr>
+        <w:spacing w:before="240" w:after="240"/>
+        <w:jc w:val="both"/>
+        <w:rPr>
+          <w:rFonts w:ascii="Times New Roman" w:eastAsia="Times New Roman" w:hAnsi="Times New Roman" w:cs="Times New Roman"/>
+          <w:color w:val="121212"/>
+          <w:sz w:val="24"/>
+          <w:szCs w:val="24"/>
+          <w:highlight w:val="white"/>
+          <w:lang w:val="en-US"/>
+        </w:rPr>
+      </w:pPr>
+      <w:r>
+        <w:rPr>
+          <w:rFonts w:ascii="Times New Roman" w:eastAsia="Times New Roman" w:hAnsi="Times New Roman" w:cs="Times New Roman"/>
+          <w:color w:val="121212"/>
+          <w:sz w:val="24"/>
+          <w:szCs w:val="24"/>
+          <w:highlight w:val="white"/>
+          <w:lang w:val="en-US"/>
+        </w:rPr>
+        <w:t>The capacity/limit that each Metro can transport is 1230 people and for each train wagon is 205 people, each train has 132 seats and 22 seats per wagon, for that reason 1098 people won’t have a seat.</w:t>
+      </w:r>
+    </w:p>
+    <w:p>
+      <w:pPr>
+        <w:spacing w:before="240" w:after="240"/>
+        <w:jc w:val="both"/>
+        <w:rPr>
+          <w:rFonts w:ascii="Times New Roman" w:eastAsia="Times New Roman" w:hAnsi="Times New Roman" w:cs="Times New Roman"/>
+          <w:color w:val="121212"/>
+          <w:sz w:val="24"/>
+          <w:szCs w:val="24"/>
+          <w:highlight w:val="white"/>
+          <w:lang w:val="en-US"/>
+        </w:rPr>
+      </w:pPr>
+      <w:r>
+        <w:rPr>
+          <w:rFonts w:ascii="Times New Roman" w:eastAsia="Times New Roman" w:hAnsi="Times New Roman" w:cs="Times New Roman"/>
+          <w:color w:val="121212"/>
+          <w:sz w:val="24"/>
+          <w:szCs w:val="24"/>
+          <w:highlight w:val="white"/>
+          <w:lang w:val="en-US"/>
+        </w:rPr>
+        <w:t xml:space="preserve">To calculate the </w:t>
+      </w:r>
+      <w:proofErr w:type="gramStart"/>
+      <w:r>
+        <w:rPr>
+          <w:rFonts w:ascii="Times New Roman" w:eastAsia="Times New Roman" w:hAnsi="Times New Roman" w:cs="Times New Roman"/>
+          <w:color w:val="121212"/>
+          <w:sz w:val="24"/>
+          <w:szCs w:val="24"/>
+          <w:highlight w:val="white"/>
+          <w:lang w:val="en-US"/>
+        </w:rPr>
+        <w:t>schedule</w:t>
+      </w:r>
+      <w:proofErr w:type="gramEnd"/>
+      <w:r>
+        <w:rPr>
+          <w:rFonts w:ascii="Times New Roman" w:eastAsia="Times New Roman" w:hAnsi="Times New Roman" w:cs="Times New Roman"/>
+          <w:color w:val="121212"/>
+          <w:sz w:val="24"/>
+          <w:szCs w:val="24"/>
+          <w:highlight w:val="white"/>
+          <w:lang w:val="en-US"/>
+        </w:rPr>
+        <w:t xml:space="preserve"> we need to know the average speed of the train that is 44 km/h, 22 km connect </w:t>
+      </w:r>
+      <w:proofErr w:type="spellStart"/>
+      <w:r>
+        <w:rPr>
+          <w:rFonts w:ascii="Times New Roman" w:eastAsia="Times New Roman" w:hAnsi="Times New Roman" w:cs="Times New Roman"/>
+          <w:color w:val="121212"/>
+          <w:sz w:val="24"/>
+          <w:szCs w:val="24"/>
+          <w:highlight w:val="white"/>
+          <w:lang w:val="en-US"/>
+        </w:rPr>
+        <w:t>Quitumbe</w:t>
+      </w:r>
+      <w:proofErr w:type="spellEnd"/>
+      <w:r>
+        <w:rPr>
+          <w:rFonts w:ascii="Times New Roman" w:eastAsia="Times New Roman" w:hAnsi="Times New Roman" w:cs="Times New Roman"/>
+          <w:color w:val="121212"/>
+          <w:sz w:val="24"/>
+          <w:szCs w:val="24"/>
+          <w:highlight w:val="white"/>
+          <w:lang w:val="en-US"/>
+        </w:rPr>
+        <w:t xml:space="preserve"> and the Labrador that are at 34 minutes, and the interval of each stop is approximately 3 to 4 minutes.</w:t>
+      </w:r>
+    </w:p>
+    <w:p>
+      <w:pPr>
+        <w:spacing w:before="240" w:after="240"/>
+        <w:jc w:val="both"/>
+        <w:rPr>
+          <w:rFonts w:ascii="Times New Roman" w:eastAsia="Times New Roman" w:hAnsi="Times New Roman" w:cs="Times New Roman"/>
+          <w:color w:val="121212"/>
+          <w:sz w:val="24"/>
+          <w:szCs w:val="24"/>
+          <w:highlight w:val="white"/>
+          <w:lang w:val="en-US"/>
+        </w:rPr>
+      </w:pPr>
+      <w:r>
+        <w:rPr>
+          <w:rFonts w:ascii="Times New Roman" w:eastAsia="Times New Roman" w:hAnsi="Times New Roman" w:cs="Times New Roman"/>
+          <w:b/>
+          <w:color w:val="121212"/>
+          <w:sz w:val="24"/>
+          <w:szCs w:val="24"/>
+          <w:highlight w:val="white"/>
+          <w:lang w:val="en-US"/>
+        </w:rPr>
+        <w:t xml:space="preserve">A database: </w:t>
+      </w:r>
+      <w:r>
+        <w:rPr>
+          <w:rFonts w:ascii="Times New Roman" w:eastAsia="Times New Roman" w:hAnsi="Times New Roman" w:cs="Times New Roman"/>
+          <w:color w:val="121212"/>
+          <w:sz w:val="24"/>
+          <w:szCs w:val="24"/>
+          <w:highlight w:val="white"/>
+          <w:lang w:val="en-US"/>
+        </w:rPr>
+        <w:t>A database is a structured repository of data in a systematic way where the data is stored, consulted and retrieved. We could use a management system like MySQL.</w:t>
+      </w:r>
+    </w:p>
+    <w:p>
+      <w:pPr>
+        <w:spacing w:before="240" w:after="240"/>
+        <w:jc w:val="both"/>
+        <w:rPr>
+          <w:rFonts w:ascii="Times New Roman" w:eastAsia="Times New Roman" w:hAnsi="Times New Roman" w:cs="Times New Roman"/>
+          <w:color w:val="121212"/>
+          <w:sz w:val="24"/>
+          <w:szCs w:val="24"/>
+          <w:highlight w:val="white"/>
+          <w:lang w:val="en-US"/>
+        </w:rPr>
+      </w:pPr>
+      <w:r>
+        <w:rPr>
+          <w:rFonts w:ascii="Times New Roman" w:eastAsia="Times New Roman" w:hAnsi="Times New Roman" w:cs="Times New Roman"/>
+          <w:b/>
+          <w:color w:val="121212"/>
+          <w:sz w:val="24"/>
+          <w:szCs w:val="24"/>
+          <w:highlight w:val="white"/>
+          <w:lang w:val="en-US"/>
+        </w:rPr>
+        <w:t xml:space="preserve">Guest system: </w:t>
+      </w:r>
+      <w:r>
+        <w:rPr>
+          <w:rFonts w:ascii="Times New Roman" w:eastAsia="Times New Roman" w:hAnsi="Times New Roman" w:cs="Times New Roman"/>
+          <w:color w:val="121212"/>
+          <w:sz w:val="24"/>
+          <w:szCs w:val="24"/>
+          <w:highlight w:val="white"/>
+          <w:lang w:val="en-US"/>
+        </w:rPr>
+        <w:t xml:space="preserve">A guest system is an account that allows you to join a platform in an anonymous way when the guest doesn't have an account.  </w:t>
+      </w:r>
+    </w:p>
+    <w:p>
+      <w:pPr>
+        <w:spacing w:before="240" w:after="240"/>
+        <w:jc w:val="both"/>
+        <w:rPr>
+          <w:rFonts w:ascii="Times New Roman" w:eastAsia="Times New Roman" w:hAnsi="Times New Roman" w:cs="Times New Roman"/>
+          <w:color w:val="121212"/>
+          <w:sz w:val="24"/>
+          <w:szCs w:val="24"/>
+          <w:highlight w:val="white"/>
+          <w:lang w:val="en-US"/>
+        </w:rPr>
+      </w:pPr>
+      <w:r>
+        <w:rPr>
+          <w:rFonts w:ascii="Times New Roman" w:eastAsia="Times New Roman" w:hAnsi="Times New Roman" w:cs="Times New Roman"/>
+          <w:b/>
+          <w:color w:val="121212"/>
+          <w:sz w:val="24"/>
+          <w:szCs w:val="24"/>
+          <w:highlight w:val="white"/>
+          <w:lang w:val="en-US"/>
+        </w:rPr>
+        <w:t>Digital ticket:</w:t>
+      </w:r>
+      <w:r>
+        <w:rPr>
+          <w:rFonts w:ascii="Times New Roman" w:eastAsia="Times New Roman" w:hAnsi="Times New Roman" w:cs="Times New Roman"/>
+          <w:color w:val="121212"/>
+          <w:sz w:val="24"/>
+          <w:szCs w:val="24"/>
+          <w:highlight w:val="white"/>
+          <w:lang w:val="en-US"/>
+        </w:rPr>
+        <w:t xml:space="preserve"> This system was devised in order to allow anyone to enter a virtual office, this could also be a digital currency that gives us access to: a ticket to an event, a ticket to a public service, since This aims to facilitate the purchase of said ticket, and thus not waste time in long lines.</w:t>
+      </w:r>
+    </w:p>
+    <w:p>
+      <w:pPr>
+        <w:spacing w:before="240" w:after="240"/>
+        <w:jc w:val="both"/>
+        <w:rPr>
+          <w:rFonts w:ascii="Times New Roman" w:eastAsia="Times New Roman" w:hAnsi="Times New Roman" w:cs="Times New Roman"/>
+          <w:color w:val="121212"/>
+          <w:sz w:val="24"/>
+          <w:szCs w:val="24"/>
+          <w:highlight w:val="white"/>
+          <w:lang w:val="en-US"/>
+        </w:rPr>
+      </w:pPr>
+      <w:r>
+        <w:rPr>
+          <w:rFonts w:ascii="Times New Roman" w:eastAsia="Times New Roman" w:hAnsi="Times New Roman" w:cs="Times New Roman"/>
+          <w:color w:val="121212"/>
+          <w:sz w:val="24"/>
+          <w:szCs w:val="24"/>
+          <w:highlight w:val="white"/>
+          <w:lang w:val="en-US"/>
+        </w:rPr>
+        <w:t>In this case, it would be an entrance to a means of transport, which would function by recharging a certain amount of money to be able to buy a place in the train car; the ticket is validated when the user correctly enters the requested data.</w:t>
+      </w:r>
+      <w:r>
+        <w:rPr>
+          <w:rFonts w:ascii="Times New Roman" w:eastAsia="Times New Roman" w:hAnsi="Times New Roman" w:cs="Times New Roman"/>
+          <w:color w:val="121212"/>
+          <w:sz w:val="24"/>
+          <w:szCs w:val="24"/>
+          <w:highlight w:val="white"/>
+          <w:lang w:val="en-US"/>
+        </w:rPr>
+        <w:t xml:space="preserve"> </w:t>
+      </w:r>
       <w:bookmarkStart w:id="0" w:name="_GoBack"/>
       <w:bookmarkEnd w:id="0"/>
     </w:p>
@@ -827,25 +1108,46 @@
         <w:jc w:val="both"/>
         <w:rPr>
           <w:rFonts w:ascii="Times New Roman" w:eastAsia="Times New Roman" w:hAnsi="Times New Roman" w:cs="Times New Roman"/>
-          <w:b/>
-          <w:color w:val="121212"/>
-          <w:sz w:val="24"/>
-          <w:szCs w:val="24"/>
-          <w:highlight w:val="white"/>
-          <w:lang w:val="en-US"/>
-        </w:rPr>
-      </w:pPr>
-      <w:r>
-        <w:rPr>
-          <w:rFonts w:ascii="Times New Roman" w:eastAsia="Times New Roman" w:hAnsi="Times New Roman" w:cs="Times New Roman"/>
-          <w:b/>
-          <w:color w:val="121212"/>
-          <w:sz w:val="24"/>
-          <w:szCs w:val="24"/>
-          <w:highlight w:val="white"/>
-          <w:lang w:val="en-US"/>
-        </w:rPr>
-        <w:t>Background</w:t>
+          <w:color w:val="121212"/>
+          <w:sz w:val="24"/>
+          <w:szCs w:val="24"/>
+          <w:highlight w:val="white"/>
+          <w:lang w:val="en-US"/>
+        </w:rPr>
+      </w:pPr>
+      <w:r>
+        <w:rPr>
+          <w:rFonts w:ascii="Times New Roman" w:eastAsia="Times New Roman" w:hAnsi="Times New Roman" w:cs="Times New Roman"/>
+          <w:b/>
+          <w:color w:val="121212"/>
+          <w:sz w:val="24"/>
+          <w:szCs w:val="24"/>
+          <w:highlight w:val="white"/>
+          <w:lang w:val="en-US"/>
+        </w:rPr>
+        <w:t>A QR code:</w:t>
+      </w:r>
+      <w:r>
+        <w:rPr>
+          <w:rFonts w:ascii="Times New Roman" w:eastAsia="Times New Roman" w:hAnsi="Times New Roman" w:cs="Times New Roman"/>
+          <w:color w:val="121212"/>
+          <w:sz w:val="24"/>
+          <w:szCs w:val="24"/>
+          <w:highlight w:val="white"/>
+          <w:lang w:val="en-US"/>
+        </w:rPr>
+        <w:t xml:space="preserve"> It is a square two-dimensional barcode that can store the encoded data. Most of the time the data is from a link to a URL.</w:t>
+      </w:r>
+      <w:r>
+        <w:rPr>
+          <w:rFonts w:ascii="Times New Roman" w:eastAsia="Times New Roman" w:hAnsi="Times New Roman" w:cs="Times New Roman"/>
+          <w:color w:val="121212"/>
+          <w:sz w:val="24"/>
+          <w:szCs w:val="24"/>
+          <w:highlight w:val="white"/>
+          <w:lang w:val="en-US"/>
+        </w:rPr>
+        <w:t xml:space="preserve"> </w:t>
       </w:r>
     </w:p>
     <w:p>
@@ -864,277 +1166,6 @@
       <w:r>
         <w:rPr>
           <w:rFonts w:ascii="Times New Roman" w:eastAsia="Times New Roman" w:hAnsi="Times New Roman" w:cs="Times New Roman"/>
-          <w:color w:val="121212"/>
-          <w:sz w:val="24"/>
-          <w:szCs w:val="24"/>
-          <w:highlight w:val="white"/>
-          <w:lang w:val="en-US"/>
-        </w:rPr>
-        <w:t>The capacity/limit that each Metro can transport is 1230 people and for each train wagon is 205 people, each train has 132 seats and 22 seats per wagon, for that reason 1098 people won’t have a seat.</w:t>
-      </w:r>
-    </w:p>
-    <w:p>
-      <w:pPr>
-        <w:spacing w:before="240" w:after="240"/>
-        <w:jc w:val="both"/>
-        <w:rPr>
-          <w:rFonts w:ascii="Times New Roman" w:eastAsia="Times New Roman" w:hAnsi="Times New Roman" w:cs="Times New Roman"/>
-          <w:color w:val="121212"/>
-          <w:sz w:val="24"/>
-          <w:szCs w:val="24"/>
-          <w:highlight w:val="white"/>
-          <w:lang w:val="en-US"/>
-        </w:rPr>
-      </w:pPr>
-      <w:r>
-        <w:rPr>
-          <w:rFonts w:ascii="Times New Roman" w:eastAsia="Times New Roman" w:hAnsi="Times New Roman" w:cs="Times New Roman"/>
-          <w:color w:val="121212"/>
-          <w:sz w:val="24"/>
-          <w:szCs w:val="24"/>
-          <w:highlight w:val="white"/>
-          <w:lang w:val="en-US"/>
-        </w:rPr>
-        <w:t xml:space="preserve">To calculate the </w:t>
-      </w:r>
-      <w:proofErr w:type="gramStart"/>
-      <w:r>
-        <w:rPr>
-          <w:rFonts w:ascii="Times New Roman" w:eastAsia="Times New Roman" w:hAnsi="Times New Roman" w:cs="Times New Roman"/>
-          <w:color w:val="121212"/>
-          <w:sz w:val="24"/>
-          <w:szCs w:val="24"/>
-          <w:highlight w:val="white"/>
-          <w:lang w:val="en-US"/>
-        </w:rPr>
-        <w:t>schedule</w:t>
-      </w:r>
-      <w:proofErr w:type="gramEnd"/>
-      <w:r>
-        <w:rPr>
-          <w:rFonts w:ascii="Times New Roman" w:eastAsia="Times New Roman" w:hAnsi="Times New Roman" w:cs="Times New Roman"/>
-          <w:color w:val="121212"/>
-          <w:sz w:val="24"/>
-          <w:szCs w:val="24"/>
-          <w:highlight w:val="white"/>
-          <w:lang w:val="en-US"/>
-        </w:rPr>
-        <w:t xml:space="preserve"> we need to know the average speed of the train that is 44 km/h, 22 km connect </w:t>
-      </w:r>
-      <w:proofErr w:type="spellStart"/>
-      <w:r>
-        <w:rPr>
-          <w:rFonts w:ascii="Times New Roman" w:eastAsia="Times New Roman" w:hAnsi="Times New Roman" w:cs="Times New Roman"/>
-          <w:color w:val="121212"/>
-          <w:sz w:val="24"/>
-          <w:szCs w:val="24"/>
-          <w:highlight w:val="white"/>
-          <w:lang w:val="en-US"/>
-        </w:rPr>
-        <w:t>Quitumbe</w:t>
-      </w:r>
-      <w:proofErr w:type="spellEnd"/>
-      <w:r>
-        <w:rPr>
-          <w:rFonts w:ascii="Times New Roman" w:eastAsia="Times New Roman" w:hAnsi="Times New Roman" w:cs="Times New Roman"/>
-          <w:color w:val="121212"/>
-          <w:sz w:val="24"/>
-          <w:szCs w:val="24"/>
-          <w:highlight w:val="white"/>
-          <w:lang w:val="en-US"/>
-        </w:rPr>
-        <w:t xml:space="preserve"> and the Labrador that are at 34 minutes, and the interval of each stop is approximately 3 to 4 minutes.</w:t>
-      </w:r>
-    </w:p>
-    <w:p>
-      <w:pPr>
-        <w:spacing w:before="240" w:after="240"/>
-        <w:jc w:val="both"/>
-        <w:rPr>
-          <w:rFonts w:ascii="Times New Roman" w:eastAsia="Times New Roman" w:hAnsi="Times New Roman" w:cs="Times New Roman"/>
-          <w:color w:val="121212"/>
-          <w:sz w:val="24"/>
-          <w:szCs w:val="24"/>
-          <w:highlight w:val="white"/>
-          <w:lang w:val="en-US"/>
-        </w:rPr>
-      </w:pPr>
-      <w:r>
-        <w:rPr>
-          <w:rFonts w:ascii="Times New Roman" w:eastAsia="Times New Roman" w:hAnsi="Times New Roman" w:cs="Times New Roman"/>
-          <w:b/>
-          <w:color w:val="121212"/>
-          <w:sz w:val="24"/>
-          <w:szCs w:val="24"/>
-          <w:highlight w:val="white"/>
-          <w:lang w:val="en-US"/>
-        </w:rPr>
-        <w:t xml:space="preserve">A database: </w:t>
-      </w:r>
-      <w:r>
-        <w:rPr>
-          <w:rFonts w:ascii="Times New Roman" w:eastAsia="Times New Roman" w:hAnsi="Times New Roman" w:cs="Times New Roman"/>
-          <w:color w:val="121212"/>
-          <w:sz w:val="24"/>
-          <w:szCs w:val="24"/>
-          <w:highlight w:val="white"/>
-          <w:lang w:val="en-US"/>
-        </w:rPr>
-        <w:t>A database is a structured repository of data in a systematic way where the data is stored, consulted and retrieved. We could use a management system like MySQL.</w:t>
-      </w:r>
-    </w:p>
-    <w:p>
-      <w:pPr>
-        <w:spacing w:before="240" w:after="240"/>
-        <w:jc w:val="both"/>
-        <w:rPr>
-          <w:rFonts w:ascii="Times New Roman" w:eastAsia="Times New Roman" w:hAnsi="Times New Roman" w:cs="Times New Roman"/>
-          <w:color w:val="121212"/>
-          <w:sz w:val="24"/>
-          <w:szCs w:val="24"/>
-          <w:highlight w:val="white"/>
-          <w:lang w:val="en-US"/>
-        </w:rPr>
-      </w:pPr>
-      <w:r>
-        <w:rPr>
-          <w:rFonts w:ascii="Times New Roman" w:eastAsia="Times New Roman" w:hAnsi="Times New Roman" w:cs="Times New Roman"/>
-          <w:b/>
-          <w:color w:val="121212"/>
-          <w:sz w:val="24"/>
-          <w:szCs w:val="24"/>
-          <w:highlight w:val="white"/>
-          <w:lang w:val="en-US"/>
-        </w:rPr>
-        <w:t xml:space="preserve">Guest system: </w:t>
-      </w:r>
-      <w:r>
-        <w:rPr>
-          <w:rFonts w:ascii="Times New Roman" w:eastAsia="Times New Roman" w:hAnsi="Times New Roman" w:cs="Times New Roman"/>
-          <w:color w:val="121212"/>
-          <w:sz w:val="24"/>
-          <w:szCs w:val="24"/>
-          <w:highlight w:val="white"/>
-          <w:lang w:val="en-US"/>
-        </w:rPr>
-        <w:t xml:space="preserve">A guest system is an account that allows you to join a platform in an anonymous way when the guest doesn't have an account.  </w:t>
-      </w:r>
-    </w:p>
-    <w:p>
-      <w:pPr>
-        <w:spacing w:before="240" w:after="240"/>
-        <w:jc w:val="both"/>
-        <w:rPr>
-          <w:rFonts w:ascii="Times New Roman" w:eastAsia="Times New Roman" w:hAnsi="Times New Roman" w:cs="Times New Roman"/>
-          <w:color w:val="121212"/>
-          <w:sz w:val="24"/>
-          <w:szCs w:val="24"/>
-          <w:highlight w:val="white"/>
-          <w:lang w:val="en-US"/>
-        </w:rPr>
-      </w:pPr>
-      <w:r>
-        <w:rPr>
-          <w:rFonts w:ascii="Times New Roman" w:eastAsia="Times New Roman" w:hAnsi="Times New Roman" w:cs="Times New Roman"/>
-          <w:b/>
-          <w:color w:val="121212"/>
-          <w:sz w:val="24"/>
-          <w:szCs w:val="24"/>
-          <w:highlight w:val="white"/>
-          <w:lang w:val="en-US"/>
-        </w:rPr>
-        <w:t>Digital ticket:</w:t>
-      </w:r>
-      <w:r>
-        <w:rPr>
-          <w:rFonts w:ascii="Times New Roman" w:eastAsia="Times New Roman" w:hAnsi="Times New Roman" w:cs="Times New Roman"/>
-          <w:color w:val="121212"/>
-          <w:sz w:val="24"/>
-          <w:szCs w:val="24"/>
-          <w:highlight w:val="white"/>
-          <w:lang w:val="en-US"/>
-        </w:rPr>
-        <w:t xml:space="preserve"> This system was devised in order to allow anyone to enter a virtual office, this could also be a digital currency that gives us access to: a ticket to an event, a ticket to a public service, since This aims to facilitate the purchase of said ticket, and thus not waste time in long lines.</w:t>
-      </w:r>
-    </w:p>
-    <w:p>
-      <w:pPr>
-        <w:spacing w:before="240" w:after="240"/>
-        <w:jc w:val="both"/>
-        <w:rPr>
-          <w:rFonts w:ascii="Times New Roman" w:eastAsia="Times New Roman" w:hAnsi="Times New Roman" w:cs="Times New Roman"/>
-          <w:color w:val="121212"/>
-          <w:sz w:val="24"/>
-          <w:szCs w:val="24"/>
-          <w:highlight w:val="white"/>
-          <w:lang w:val="en-US"/>
-        </w:rPr>
-      </w:pPr>
-      <w:r>
-        <w:rPr>
-          <w:rFonts w:ascii="Times New Roman" w:eastAsia="Times New Roman" w:hAnsi="Times New Roman" w:cs="Times New Roman"/>
-          <w:color w:val="121212"/>
-          <w:sz w:val="24"/>
-          <w:szCs w:val="24"/>
-          <w:highlight w:val="white"/>
-          <w:lang w:val="en-US"/>
-        </w:rPr>
-        <w:t>In this case, it would be an entrance to a means of transport, which would function by recharging a certain amount of money to be able to buy a place in the train car; the ticket is validated when the user correctly enters the requested data.</w:t>
-      </w:r>
-    </w:p>
-    <w:p>
-      <w:pPr>
-        <w:spacing w:before="240" w:after="240"/>
-        <w:jc w:val="both"/>
-        <w:rPr>
-          <w:rFonts w:ascii="Times New Roman" w:eastAsia="Times New Roman" w:hAnsi="Times New Roman" w:cs="Times New Roman"/>
-          <w:color w:val="121212"/>
-          <w:sz w:val="24"/>
-          <w:szCs w:val="24"/>
-          <w:highlight w:val="white"/>
-          <w:lang w:val="en-US"/>
-        </w:rPr>
-      </w:pPr>
-      <w:r>
-        <w:rPr>
-          <w:rFonts w:ascii="Times New Roman" w:eastAsia="Times New Roman" w:hAnsi="Times New Roman" w:cs="Times New Roman"/>
-          <w:b/>
-          <w:color w:val="121212"/>
-          <w:sz w:val="24"/>
-          <w:szCs w:val="24"/>
-          <w:highlight w:val="white"/>
-          <w:lang w:val="en-US"/>
-        </w:rPr>
-        <w:t>A QR code:</w:t>
-      </w:r>
-      <w:r>
-        <w:rPr>
-          <w:rFonts w:ascii="Times New Roman" w:eastAsia="Times New Roman" w:hAnsi="Times New Roman" w:cs="Times New Roman"/>
-          <w:color w:val="121212"/>
-          <w:sz w:val="24"/>
-          <w:szCs w:val="24"/>
-          <w:highlight w:val="white"/>
-          <w:lang w:val="en-US"/>
-        </w:rPr>
-        <w:t xml:space="preserve"> It is a square two-dimensional barcode that can store the encoded data. Most of the time the data is from a link to a URL.</w:t>
-      </w:r>
-    </w:p>
-    <w:p>
-      <w:pPr>
-        <w:spacing w:before="240" w:after="240"/>
-        <w:jc w:val="both"/>
-        <w:rPr>
-          <w:rFonts w:ascii="Times New Roman" w:eastAsia="Times New Roman" w:hAnsi="Times New Roman" w:cs="Times New Roman"/>
-          <w:color w:val="121212"/>
-          <w:sz w:val="24"/>
-          <w:szCs w:val="24"/>
-          <w:highlight w:val="white"/>
-          <w:lang w:val="en-US"/>
-        </w:rPr>
-      </w:pPr>
-      <w:r>
-        <w:rPr>
-          <w:rFonts w:ascii="Times New Roman" w:eastAsia="Times New Roman" w:hAnsi="Times New Roman" w:cs="Times New Roman"/>
           <w:b/>
           <w:color w:val="121212"/>
           <w:sz w:val="24"/>
@@ -1154,6 +1185,17 @@
           <w:lang w:val="en-US"/>
         </w:rPr>
         <w:t xml:space="preserve"> It is a concept that encompasses information architecture that allows us to interact effectively with a program. Basically, you transmit or indicate what you want to do and it responds.</w:t>
+      </w:r>
+      <w:r>
+        <w:rPr>
+          <w:rFonts w:ascii="Times New Roman" w:eastAsia="Times New Roman" w:hAnsi="Times New Roman" w:cs="Times New Roman"/>
+          <w:color w:val="121212"/>
+          <w:sz w:val="24"/>
+          <w:szCs w:val="24"/>
+          <w:highlight w:val="white"/>
+          <w:lang w:val="en-US"/>
+        </w:rPr>
+        <w:t xml:space="preserve"> </w:t>
       </w:r>
     </w:p>
     <w:p>
@@ -1273,6 +1315,15 @@
         </w:rPr>
         <w:t>.</w:t>
       </w:r>
+      <w:r>
+        <w:rPr>
+          <w:rFonts w:ascii="Times New Roman" w:eastAsia="Times New Roman" w:hAnsi="Times New Roman" w:cs="Times New Roman"/>
+          <w:sz w:val="24"/>
+          <w:szCs w:val="24"/>
+          <w:lang w:val="en-US"/>
+        </w:rPr>
+        <w:t xml:space="preserve"> </w:t>
+      </w:r>
     </w:p>
     <w:p>
       <w:pPr>
@@ -1315,6 +1366,15 @@
         </w:rPr>
         <w:t>.</w:t>
       </w:r>
+      <w:r>
+        <w:rPr>
+          <w:rFonts w:ascii="Times New Roman" w:eastAsia="Times New Roman" w:hAnsi="Times New Roman" w:cs="Times New Roman"/>
+          <w:sz w:val="24"/>
+          <w:szCs w:val="24"/>
+          <w:lang w:val="en-US"/>
+        </w:rPr>
+        <w:t xml:space="preserve"> </w:t>
+      </w:r>
     </w:p>
     <w:p>
       <w:pPr>
@@ -1348,6 +1408,15 @@
         </w:rPr>
         <w:t>.</w:t>
       </w:r>
+      <w:r>
+        <w:rPr>
+          <w:rFonts w:ascii="Times New Roman" w:eastAsia="Times New Roman" w:hAnsi="Times New Roman" w:cs="Times New Roman"/>
+          <w:sz w:val="24"/>
+          <w:szCs w:val="24"/>
+          <w:lang w:val="en-US"/>
+        </w:rPr>
+        <w:t xml:space="preserve"> </w:t>
+      </w:r>
     </w:p>
     <w:p>
       <w:pPr>
@@ -1399,6 +1468,15 @@
         </w:rPr>
         <w:t>.</w:t>
       </w:r>
+      <w:r>
+        <w:rPr>
+          <w:rFonts w:ascii="Times New Roman" w:eastAsia="Times New Roman" w:hAnsi="Times New Roman" w:cs="Times New Roman"/>
+          <w:sz w:val="24"/>
+          <w:szCs w:val="24"/>
+          <w:lang w:val="en-US"/>
+        </w:rPr>
+        <w:t xml:space="preserve"> </w:t>
+      </w:r>
     </w:p>
     <w:p>
       <w:pPr>
@@ -1423,6 +1501,15 @@
         </w:rPr>
         <w:t>The system will have access to the control record and the list of employees, for the knowledge of the users, this section cannot be modified.</w:t>
       </w:r>
+      <w:r>
+        <w:rPr>
+          <w:rFonts w:ascii="Times New Roman" w:eastAsia="Times New Roman" w:hAnsi="Times New Roman" w:cs="Times New Roman"/>
+          <w:sz w:val="24"/>
+          <w:szCs w:val="24"/>
+          <w:lang w:val="en-US"/>
+        </w:rPr>
+        <w:t xml:space="preserve"> </w:t>
+      </w:r>
     </w:p>
     <w:p>
       <w:pPr>
@@ -1446,6 +1533,15 @@
           <w:lang w:val="en-US"/>
         </w:rPr>
         <w:t>The system will share the schedule of each unit, as well as the time of departure and arrival at the different Quito metro stations.</w:t>
+      </w:r>
+      <w:r>
+        <w:rPr>
+          <w:rFonts w:ascii="Times New Roman" w:eastAsia="Times New Roman" w:hAnsi="Times New Roman" w:cs="Times New Roman"/>
+          <w:sz w:val="24"/>
+          <w:szCs w:val="24"/>
+          <w:lang w:val="en-US"/>
+        </w:rPr>
+        <w:t xml:space="preserve"> </w:t>
       </w:r>
     </w:p>
     <w:p>

</xml_diff>